<commit_message>
update Header 3 Devops
</commit_message>
<xml_diff>
--- a/Group SoftwareEnginering.docx
+++ b/Group SoftwareEnginering.docx
@@ -1340,6 +1340,248 @@
         <w:t>Software engineering ethics can be approached from three directions. First, it can describe the activity of software engineers making practical choices that affect other people in significant ways. Second, it can be used to describe a collection of principles, guidelines, or ethical imperatives that guide or legislative action, and third, it can be used to name a discipline that studies the relationship between the other two senses of ethics. Software engineering ethics is clearly both an activity and a body of principles. The discipline of software engineering ethics that studies this activity and formalizes these principles, however, is in its infancy.</w:t>
       </w:r>
     </w:p>
+    <w:p>
+      <w:pPr>
+        <w:pStyle w:val="Heading1"/>
+        <w:numPr>
+          <w:ilvl w:val="0"/>
+          <w:numId w:val="14"/>
+        </w:numPr>
+      </w:pPr>
+      <w:bookmarkStart w:id="5" w:name="_Toc157594475"/>
+      <w:r>
+        <w:rPr>
+          <w:rStyle w:val="oypena"/>
+        </w:rPr>
+        <w:t>Software Evolution</w:t>
+      </w:r>
+      <w:bookmarkEnd w:id="5"/>
+    </w:p>
+    <w:p>
+      <w:pPr>
+        <w:ind w:firstLine="360"/>
+        <w:jc w:val="thaiDistribute"/>
+        <w:rPr>
+          <w:rStyle w:val="oypena"/>
+          <w:rFonts w:ascii="Times New Roman" w:hAnsi="Times New Roman" w:cs="Times New Roman"/>
+          <w:color w:val="101010"/>
+          <w:sz w:val="24"/>
+          <w:szCs w:val="24"/>
+        </w:rPr>
+      </w:pPr>
+      <w:r>
+        <w:rPr>
+          <w:rStyle w:val="oypena"/>
+          <w:rFonts w:ascii="Times New Roman" w:hAnsi="Times New Roman" w:cs="Times New Roman"/>
+          <w:color w:val="101010"/>
+          <w:sz w:val="24"/>
+          <w:szCs w:val="24"/>
+        </w:rPr>
+        <w:t>Software evolution is the process of developing software initially and then updating it for various reasons, such as adding new features, removing obsolete functionalities, or meeting changing requirements. It is an important process because organizations invest large amounts of money in their software and are completely dependent on this software. Software evolution helps software adapt to changing business requirements, fix defects, and integrate with other changing systems in a software system environment. The process of software evolution is ongoing and requires continuous investment of time and resources.</w:t>
+      </w:r>
+    </w:p>
+    <w:p>
+      <w:pPr>
+        <w:pStyle w:val="Heading1"/>
+        <w:numPr>
+          <w:ilvl w:val="0"/>
+          <w:numId w:val="14"/>
+        </w:numPr>
+        <w:tabs>
+          <w:tab w:val="num" w:pos="720"/>
+        </w:tabs>
+      </w:pPr>
+      <w:bookmarkStart w:id="6" w:name="_Toc157594476"/>
+      <w:r>
+        <w:rPr>
+          <w:rStyle w:val="oypena"/>
+        </w:rPr>
+        <w:t>DevOps</w:t>
+      </w:r>
+      <w:bookmarkEnd w:id="6"/>
+    </w:p>
+    <w:p>
+      <w:pPr>
+        <w:ind w:firstLine="360"/>
+        <w:jc w:val="thaiDistribute"/>
+        <w:rPr>
+          <w:rStyle w:val="oypena"/>
+          <w:rFonts w:ascii="Times New Roman" w:hAnsi="Times New Roman" w:cs="Times New Roman"/>
+          <w:color w:val="101010"/>
+          <w:sz w:val="24"/>
+          <w:szCs w:val="24"/>
+        </w:rPr>
+      </w:pPr>
+      <w:r>
+        <w:rPr>
+          <w:rStyle w:val="oypena"/>
+          <w:rFonts w:ascii="Times New Roman" w:hAnsi="Times New Roman" w:cs="Times New Roman"/>
+          <w:color w:val="101010"/>
+          <w:sz w:val="24"/>
+          <w:szCs w:val="24"/>
+        </w:rPr>
+        <w:t>DevOps is a set of practices, tools, and a cultural philosophy that automate and integrate the processes between software development and IT teams. It emphasizes team empowerment, cross-team communication and collaboration, and technology automation.</w:t>
+      </w:r>
+    </w:p>
+    <w:p>
+      <w:pPr>
+        <w:ind w:firstLine="360"/>
+        <w:jc w:val="thaiDistribute"/>
+        <w:rPr>
+          <w:rStyle w:val="oypena"/>
+          <w:rFonts w:ascii="Times New Roman" w:hAnsi="Times New Roman" w:cs="Times New Roman"/>
+          <w:color w:val="101010"/>
+          <w:sz w:val="24"/>
+          <w:szCs w:val="24"/>
+        </w:rPr>
+      </w:pPr>
+      <w:r>
+        <w:rPr>
+          <w:rStyle w:val="oypena"/>
+          <w:rFonts w:ascii="Times New Roman" w:hAnsi="Times New Roman" w:cs="Times New Roman"/>
+          <w:color w:val="101010"/>
+          <w:sz w:val="24"/>
+          <w:szCs w:val="24"/>
+        </w:rPr>
+        <w:t>The DevOps movement began around 2007 when the software development and IT operations communities raised concerns about the traditional software development model, where developers who wrote code worked apart from operations who deployed and supported the code. The term DevOps, a combination of the words development and operations, reflects the process of integrating these disciplines into one, continuous process.</w:t>
+      </w:r>
+    </w:p>
+    <w:p>
+      <w:pPr>
+        <w:ind w:firstLine="360"/>
+        <w:jc w:val="thaiDistribute"/>
+        <w:rPr>
+          <w:rStyle w:val="oypena"/>
+          <w:rFonts w:ascii="Times New Roman" w:hAnsi="Times New Roman" w:cs="Times New Roman"/>
+          <w:color w:val="101010"/>
+          <w:sz w:val="24"/>
+          <w:szCs w:val="24"/>
+        </w:rPr>
+      </w:pPr>
+    </w:p>
+    <w:p>
+      <w:pPr>
+        <w:ind w:firstLine="360"/>
+        <w:jc w:val="thaiDistribute"/>
+        <w:rPr>
+          <w:rStyle w:val="oypena"/>
+          <w:rFonts w:ascii="Times New Roman" w:hAnsi="Times New Roman" w:cs="Times New Roman"/>
+          <w:color w:val="101010"/>
+          <w:sz w:val="24"/>
+          <w:szCs w:val="24"/>
+        </w:rPr>
+      </w:pPr>
+    </w:p>
+    <w:p>
+      <w:pPr>
+        <w:pStyle w:val="Heading2"/>
+        <w:numPr>
+          <w:ilvl w:val="0"/>
+          <w:numId w:val="13"/>
+        </w:numPr>
+        <w:tabs>
+          <w:tab w:val="num" w:pos="1080"/>
+        </w:tabs>
+        <w:ind w:left="810" w:hanging="270"/>
+        <w:rPr>
+          <w:rStyle w:val="oypena"/>
+        </w:rPr>
+      </w:pPr>
+      <w:bookmarkStart w:id="7" w:name="_Toc157594477"/>
+      <w:r>
+        <w:rPr>
+          <w:rStyle w:val="oypena"/>
+        </w:rPr>
+        <w:lastRenderedPageBreak/>
+        <w:t>Process of DevOps</w:t>
+      </w:r>
+      <w:bookmarkEnd w:id="7"/>
+    </w:p>
+    <w:p>
+      <w:pPr>
+        <w:ind w:firstLine="270"/>
+        <w:rPr>
+          <w:rFonts w:ascii="Times New Roman" w:hAnsi="Times New Roman" w:cs="Times New Roman"/>
+          <w:sz w:val="24"/>
+          <w:szCs w:val="24"/>
+        </w:rPr>
+      </w:pPr>
+      <w:r>
+        <w:rPr>
+          <w:noProof/>
+        </w:rPr>
+        <w:drawing>
+          <wp:anchor distT="0" distB="0" distL="114300" distR="114300" simplePos="0" relativeHeight="251660288" behindDoc="1" locked="0" layoutInCell="1" allowOverlap="1" wp14:anchorId="56D0D4C6" wp14:editId="2CA2B25F">
+            <wp:simplePos x="0" y="0"/>
+            <wp:positionH relativeFrom="margin">
+              <wp:align>center</wp:align>
+            </wp:positionH>
+            <wp:positionV relativeFrom="paragraph">
+              <wp:posOffset>229870</wp:posOffset>
+            </wp:positionV>
+            <wp:extent cx="5104765" cy="3095625"/>
+            <wp:effectExtent l="0" t="0" r="635" b="9525"/>
+            <wp:wrapTight wrapText="bothSides">
+              <wp:wrapPolygon edited="0">
+                <wp:start x="0" y="0"/>
+                <wp:lineTo x="0" y="21534"/>
+                <wp:lineTo x="21522" y="21534"/>
+                <wp:lineTo x="21522" y="0"/>
+                <wp:lineTo x="0" y="0"/>
+              </wp:wrapPolygon>
+            </wp:wrapTight>
+            <wp:docPr id="1575437653" name="Picture 2" descr="What Is DevOps? Complete Guide to Best Practices - Orange Matter"/>
+            <wp:cNvGraphicFramePr>
+              <a:graphicFrameLocks xmlns:a="http://schemas.openxmlformats.org/drawingml/2006/main" noChangeAspect="1"/>
+            </wp:cNvGraphicFramePr>
+            <a:graphic xmlns:a="http://schemas.openxmlformats.org/drawingml/2006/main">
+              <a:graphicData uri="http://schemas.openxmlformats.org/drawingml/2006/picture">
+                <pic:pic xmlns:pic="http://schemas.openxmlformats.org/drawingml/2006/picture">
+                  <pic:nvPicPr>
+                    <pic:cNvPr id="0" name="Picture 3" descr="What Is DevOps? Complete Guide to Best Practices - Orange Matter"/>
+                    <pic:cNvPicPr>
+                      <a:picLocks noChangeAspect="1" noChangeArrowheads="1"/>
+                    </pic:cNvPicPr>
+                  </pic:nvPicPr>
+                  <pic:blipFill>
+                    <a:blip r:embed="rId9">
+                      <a:extLst>
+                        <a:ext uri="{28A0092B-C50C-407E-A947-70E740481C1C}">
+                          <a14:useLocalDpi xmlns:a14="http://schemas.microsoft.com/office/drawing/2010/main" val="0"/>
+                        </a:ext>
+                      </a:extLst>
+                    </a:blip>
+                    <a:srcRect/>
+                    <a:stretch>
+                      <a:fillRect/>
+                    </a:stretch>
+                  </pic:blipFill>
+                  <pic:spPr bwMode="auto">
+                    <a:xfrm>
+                      <a:off x="0" y="0"/>
+                      <a:ext cx="5104765" cy="3095625"/>
+                    </a:xfrm>
+                    <a:prstGeom prst="rect">
+                      <a:avLst/>
+                    </a:prstGeom>
+                    <a:noFill/>
+                    <a:ln>
+                      <a:noFill/>
+                    </a:ln>
+                  </pic:spPr>
+                </pic:pic>
+              </a:graphicData>
+            </a:graphic>
+            <wp14:sizeRelH relativeFrom="margin">
+              <wp14:pctWidth>0</wp14:pctWidth>
+            </wp14:sizeRelH>
+            <wp14:sizeRelV relativeFrom="margin">
+              <wp14:pctHeight>0</wp14:pctHeight>
+            </wp14:sizeRelV>
+          </wp:anchor>
+        </w:drawing>
+      </w:r>
+    </w:p>
     <w:p/>
     <w:p>
       <w:pPr>
@@ -2525,6 +2767,178 @@
     </w:lvl>
   </w:abstractNum>
   <w:abstractNum w:abstractNumId="8" w15:restartNumberingAfterBreak="0">
+    <w:nsid w:val="50383281"/>
+    <w:multiLevelType w:val="hybridMultilevel"/>
+    <w:tmpl w:val="ED1283AA"/>
+    <w:lvl w:ilvl="0" w:tplc="FFFFFFFF">
+      <w:start w:val="1"/>
+      <w:numFmt w:val="decimal"/>
+      <w:lvlText w:val="%1."/>
+      <w:lvlJc w:val="left"/>
+      <w:pPr>
+        <w:ind w:left="720" w:hanging="360"/>
+      </w:pPr>
+    </w:lvl>
+    <w:lvl w:ilvl="1" w:tplc="FFFFFFFF" w:tentative="1">
+      <w:start w:val="1"/>
+      <w:numFmt w:val="lowerLetter"/>
+      <w:lvlText w:val="%2."/>
+      <w:lvlJc w:val="left"/>
+      <w:pPr>
+        <w:ind w:left="1440" w:hanging="360"/>
+      </w:pPr>
+    </w:lvl>
+    <w:lvl w:ilvl="2" w:tplc="FFFFFFFF" w:tentative="1">
+      <w:start w:val="1"/>
+      <w:numFmt w:val="lowerRoman"/>
+      <w:lvlText w:val="%3."/>
+      <w:lvlJc w:val="right"/>
+      <w:pPr>
+        <w:ind w:left="2160" w:hanging="180"/>
+      </w:pPr>
+    </w:lvl>
+    <w:lvl w:ilvl="3" w:tplc="FFFFFFFF" w:tentative="1">
+      <w:start w:val="1"/>
+      <w:numFmt w:val="decimal"/>
+      <w:lvlText w:val="%4."/>
+      <w:lvlJc w:val="left"/>
+      <w:pPr>
+        <w:ind w:left="2880" w:hanging="360"/>
+      </w:pPr>
+    </w:lvl>
+    <w:lvl w:ilvl="4" w:tplc="FFFFFFFF" w:tentative="1">
+      <w:start w:val="1"/>
+      <w:numFmt w:val="lowerLetter"/>
+      <w:lvlText w:val="%5."/>
+      <w:lvlJc w:val="left"/>
+      <w:pPr>
+        <w:ind w:left="3600" w:hanging="360"/>
+      </w:pPr>
+    </w:lvl>
+    <w:lvl w:ilvl="5" w:tplc="FFFFFFFF" w:tentative="1">
+      <w:start w:val="1"/>
+      <w:numFmt w:val="lowerRoman"/>
+      <w:lvlText w:val="%6."/>
+      <w:lvlJc w:val="right"/>
+      <w:pPr>
+        <w:ind w:left="4320" w:hanging="180"/>
+      </w:pPr>
+    </w:lvl>
+    <w:lvl w:ilvl="6" w:tplc="FFFFFFFF" w:tentative="1">
+      <w:start w:val="1"/>
+      <w:numFmt w:val="decimal"/>
+      <w:lvlText w:val="%7."/>
+      <w:lvlJc w:val="left"/>
+      <w:pPr>
+        <w:ind w:left="5040" w:hanging="360"/>
+      </w:pPr>
+    </w:lvl>
+    <w:lvl w:ilvl="7" w:tplc="FFFFFFFF" w:tentative="1">
+      <w:start w:val="1"/>
+      <w:numFmt w:val="lowerLetter"/>
+      <w:lvlText w:val="%8."/>
+      <w:lvlJc w:val="left"/>
+      <w:pPr>
+        <w:ind w:left="5760" w:hanging="360"/>
+      </w:pPr>
+    </w:lvl>
+    <w:lvl w:ilvl="8" w:tplc="FFFFFFFF" w:tentative="1">
+      <w:start w:val="1"/>
+      <w:numFmt w:val="lowerRoman"/>
+      <w:lvlText w:val="%9."/>
+      <w:lvlJc w:val="right"/>
+      <w:pPr>
+        <w:ind w:left="6480" w:hanging="180"/>
+      </w:pPr>
+    </w:lvl>
+  </w:abstractNum>
+  <w:abstractNum w:abstractNumId="9" w15:restartNumberingAfterBreak="0">
+    <w:nsid w:val="53192D39"/>
+    <w:multiLevelType w:val="hybridMultilevel"/>
+    <w:tmpl w:val="63808C46"/>
+    <w:lvl w:ilvl="0" w:tplc="04090015">
+      <w:start w:val="1"/>
+      <w:numFmt w:val="upperLetter"/>
+      <w:lvlText w:val="%1."/>
+      <w:lvlJc w:val="left"/>
+      <w:pPr>
+        <w:ind w:left="720" w:hanging="360"/>
+      </w:pPr>
+    </w:lvl>
+    <w:lvl w:ilvl="1" w:tplc="04090019" w:tentative="1">
+      <w:start w:val="1"/>
+      <w:numFmt w:val="lowerLetter"/>
+      <w:lvlText w:val="%2."/>
+      <w:lvlJc w:val="left"/>
+      <w:pPr>
+        <w:ind w:left="1440" w:hanging="360"/>
+      </w:pPr>
+    </w:lvl>
+    <w:lvl w:ilvl="2" w:tplc="0409001B" w:tentative="1">
+      <w:start w:val="1"/>
+      <w:numFmt w:val="lowerRoman"/>
+      <w:lvlText w:val="%3."/>
+      <w:lvlJc w:val="right"/>
+      <w:pPr>
+        <w:ind w:left="2160" w:hanging="180"/>
+      </w:pPr>
+    </w:lvl>
+    <w:lvl w:ilvl="3" w:tplc="0409000F" w:tentative="1">
+      <w:start w:val="1"/>
+      <w:numFmt w:val="decimal"/>
+      <w:lvlText w:val="%4."/>
+      <w:lvlJc w:val="left"/>
+      <w:pPr>
+        <w:ind w:left="2880" w:hanging="360"/>
+      </w:pPr>
+    </w:lvl>
+    <w:lvl w:ilvl="4" w:tplc="04090019" w:tentative="1">
+      <w:start w:val="1"/>
+      <w:numFmt w:val="lowerLetter"/>
+      <w:lvlText w:val="%5."/>
+      <w:lvlJc w:val="left"/>
+      <w:pPr>
+        <w:ind w:left="3600" w:hanging="360"/>
+      </w:pPr>
+    </w:lvl>
+    <w:lvl w:ilvl="5" w:tplc="0409001B" w:tentative="1">
+      <w:start w:val="1"/>
+      <w:numFmt w:val="lowerRoman"/>
+      <w:lvlText w:val="%6."/>
+      <w:lvlJc w:val="right"/>
+      <w:pPr>
+        <w:ind w:left="4320" w:hanging="180"/>
+      </w:pPr>
+    </w:lvl>
+    <w:lvl w:ilvl="6" w:tplc="0409000F" w:tentative="1">
+      <w:start w:val="1"/>
+      <w:numFmt w:val="decimal"/>
+      <w:lvlText w:val="%7."/>
+      <w:lvlJc w:val="left"/>
+      <w:pPr>
+        <w:ind w:left="5040" w:hanging="360"/>
+      </w:pPr>
+    </w:lvl>
+    <w:lvl w:ilvl="7" w:tplc="04090019" w:tentative="1">
+      <w:start w:val="1"/>
+      <w:numFmt w:val="lowerLetter"/>
+      <w:lvlText w:val="%8."/>
+      <w:lvlJc w:val="left"/>
+      <w:pPr>
+        <w:ind w:left="5760" w:hanging="360"/>
+      </w:pPr>
+    </w:lvl>
+    <w:lvl w:ilvl="8" w:tplc="0409001B" w:tentative="1">
+      <w:start w:val="1"/>
+      <w:numFmt w:val="lowerRoman"/>
+      <w:lvlText w:val="%9."/>
+      <w:lvlJc w:val="right"/>
+      <w:pPr>
+        <w:ind w:left="6480" w:hanging="180"/>
+      </w:pPr>
+    </w:lvl>
+  </w:abstractNum>
+  <w:abstractNum w:abstractNumId="10" w15:restartNumberingAfterBreak="0">
     <w:nsid w:val="5B1613A5"/>
     <w:multiLevelType w:val="hybridMultilevel"/>
     <w:tmpl w:val="3E940006"/>
@@ -2613,7 +3027,7 @@
       </w:pPr>
     </w:lvl>
   </w:abstractNum>
-  <w:abstractNum w:abstractNumId="9" w15:restartNumberingAfterBreak="0">
+  <w:abstractNum w:abstractNumId="11" w15:restartNumberingAfterBreak="0">
     <w:nsid w:val="684A1CFF"/>
     <w:multiLevelType w:val="hybridMultilevel"/>
     <w:tmpl w:val="42AC1170"/>
@@ -2699,7 +3113,7 @@
       </w:pPr>
     </w:lvl>
   </w:abstractNum>
-  <w:abstractNum w:abstractNumId="10" w15:restartNumberingAfterBreak="0">
+  <w:abstractNum w:abstractNumId="12" w15:restartNumberingAfterBreak="0">
     <w:nsid w:val="7DC40E3E"/>
     <w:multiLevelType w:val="hybridMultilevel"/>
     <w:tmpl w:val="3222B85C"/>
@@ -2785,7 +3199,7 @@
       </w:pPr>
     </w:lvl>
   </w:abstractNum>
-  <w:abstractNum w:abstractNumId="11" w15:restartNumberingAfterBreak="0">
+  <w:abstractNum w:abstractNumId="13" w15:restartNumberingAfterBreak="0">
     <w:nsid w:val="7F407F18"/>
     <w:multiLevelType w:val="hybridMultilevel"/>
     <w:tmpl w:val="05CEFF2A"/>
@@ -2878,7 +3292,7 @@
     <w:abstractNumId w:val="4"/>
   </w:num>
   <w:num w:numId="2" w16cid:durableId="451172891">
-    <w:abstractNumId w:val="11"/>
+    <w:abstractNumId w:val="13"/>
   </w:num>
   <w:num w:numId="3" w16cid:durableId="1751077596">
     <w:abstractNumId w:val="2"/>
@@ -2887,13 +3301,13 @@
     <w:abstractNumId w:val="5"/>
   </w:num>
   <w:num w:numId="5" w16cid:durableId="1728647865">
-    <w:abstractNumId w:val="9"/>
+    <w:abstractNumId w:val="11"/>
   </w:num>
   <w:num w:numId="6" w16cid:durableId="1462458183">
     <w:abstractNumId w:val="3"/>
   </w:num>
   <w:num w:numId="7" w16cid:durableId="91240196">
-    <w:abstractNumId w:val="8"/>
+    <w:abstractNumId w:val="10"/>
   </w:num>
   <w:num w:numId="8" w16cid:durableId="1626617937">
     <w:abstractNumId w:val="7"/>
@@ -2908,7 +3322,13 @@
     <w:abstractNumId w:val="1"/>
   </w:num>
   <w:num w:numId="12" w16cid:durableId="1067192450">
-    <w:abstractNumId w:val="10"/>
+    <w:abstractNumId w:val="12"/>
+  </w:num>
+  <w:num w:numId="13" w16cid:durableId="1297951538">
+    <w:abstractNumId w:val="9"/>
+  </w:num>
+  <w:num w:numId="14" w16cid:durableId="725372515">
+    <w:abstractNumId w:val="8"/>
   </w:num>
 </w:numbering>
 </file>
@@ -3554,6 +3974,11 @@
       <w:u w:val="single"/>
     </w:rPr>
   </w:style>
+  <w:style w:type="character" w:customStyle="1" w:styleId="oypena">
+    <w:name w:val="oypena"/>
+    <w:basedOn w:val="DefaultParagraphFont"/>
+    <w:rsid w:val="008630F7"/>
+  </w:style>
 </w:styles>
 </file>
 

</xml_diff>